<commit_message>
verwijderen met iterator toegevoegd
</commit_message>
<xml_diff>
--- a/naschoolseActiviteiten.docx
+++ b/naschoolseActiviteiten.docx
@@ -558,21 +558,7 @@
           <w:rFonts w:ascii="Verdana" w:hAnsi="Verdana" w:cs="Verdana"/>
           <w:color w:val="000000"/>
         </w:rPr>
-        <w:t xml:space="preserve">). Om deel te nemen aan een dropping dient een persoon zich in te schrijven. Een inschrijving voor een dropping kan enkel doorgaan indien de gegeven persoon minstens de vereiste </w:t>
-      </w:r>
-      <w:r>
-        <w:rPr>
-          <w:rFonts w:ascii="Verdana" w:hAnsi="Verdana" w:cs="Verdana"/>
-          <w:color w:val="000000"/>
-        </w:rPr>
-        <w:t>minimumleeftijd</w:t>
-      </w:r>
-      <w:r>
-        <w:rPr>
-          <w:rFonts w:ascii="Verdana" w:hAnsi="Verdana" w:cs="Verdana"/>
-          <w:color w:val="000000"/>
-        </w:rPr>
-        <w:t xml:space="preserve"> heeft. Voor </w:t>
+        <w:t xml:space="preserve">). Om deel te nemen aan een dropping dient een persoon zich in te schrijven. Een inschrijving voor een dropping kan enkel doorgaan indien de gegeven persoon minstens de vereiste minimumleeftijd heeft. Voor </w:t>
       </w:r>
       <w:r>
         <w:rPr>
@@ -636,77 +622,7 @@
           <w:color w:val="000000"/>
         </w:rPr>
         <w:lastRenderedPageBreak/>
-        <w:t xml:space="preserve">die niet leeg mag zijn. Op dit moment zijn er 2 mogelijke sporten: Voetbal en Lopen. Voor Voetbal geldt altijd een </w:t>
-      </w:r>
-      <w:r>
-        <w:rPr>
-          <w:rFonts w:ascii="Verdana" w:hAnsi="Verdana" w:cs="Verdana"/>
-          <w:color w:val="000000"/>
-        </w:rPr>
-        <w:t>minimumleeftijd</w:t>
-      </w:r>
-      <w:r>
-        <w:rPr>
-          <w:rFonts w:ascii="Verdana" w:hAnsi="Verdana" w:cs="Verdana"/>
-          <w:color w:val="000000"/>
-        </w:rPr>
-        <w:t xml:space="preserve"> van 5 jaar. Voor Lopen geldt geen </w:t>
-      </w:r>
-      <w:r>
-        <w:rPr>
-          <w:rFonts w:ascii="Verdana" w:hAnsi="Verdana" w:cs="Verdana"/>
-          <w:color w:val="000000"/>
-        </w:rPr>
-        <w:t>minimumleeftijd</w:t>
-      </w:r>
-      <w:r>
-        <w:rPr>
-          <w:rFonts w:ascii="Verdana" w:hAnsi="Verdana" w:cs="Verdana"/>
-          <w:color w:val="000000"/>
-        </w:rPr>
-        <w:t xml:space="preserve">. Uiteraard zullen er in de toekomst nog andere mogelijke sporten bijkomen, eventueel met </w:t>
-      </w:r>
-      <w:r>
-        <w:rPr>
-          <w:rFonts w:ascii="Verdana" w:hAnsi="Verdana" w:cs="Verdana"/>
-          <w:color w:val="000000"/>
-        </w:rPr>
-        <w:t>minimumleeftijd</w:t>
-      </w:r>
-      <w:r>
-        <w:rPr>
-          <w:rFonts w:ascii="Verdana" w:hAnsi="Verdana" w:cs="Verdana"/>
-          <w:color w:val="000000"/>
-        </w:rPr>
-        <w:t xml:space="preserve">. Ook voor een wedstrijd activiteit dienen personen zich in te schrijven. Voor het inschrijven voor een wedstrijd activiteit geldt enkel een </w:t>
-      </w:r>
-      <w:r>
-        <w:rPr>
-          <w:rFonts w:ascii="Verdana" w:hAnsi="Verdana" w:cs="Verdana"/>
-          <w:color w:val="000000"/>
-        </w:rPr>
-        <w:t>minimumleeftijd</w:t>
-      </w:r>
-      <w:r>
-        <w:rPr>
-          <w:rFonts w:ascii="Verdana" w:hAnsi="Verdana" w:cs="Verdana"/>
-          <w:color w:val="000000"/>
-        </w:rPr>
-        <w:t xml:space="preserve"> indien de bijhorende sport dit oplegt. Een inschrijving voor een wedstrijd kan dus enkel doorgaan indien de gegeven persoon minstens de </w:t>
-      </w:r>
-      <w:r>
-        <w:rPr>
-          <w:rFonts w:ascii="Verdana" w:hAnsi="Verdana" w:cs="Verdana"/>
-          <w:color w:val="000000"/>
-        </w:rPr>
-        <w:t>minimumleeftijd</w:t>
-      </w:r>
-      <w:r>
-        <w:rPr>
-          <w:rFonts w:ascii="Verdana" w:hAnsi="Verdana" w:cs="Verdana"/>
-          <w:color w:val="000000"/>
-        </w:rPr>
-        <w:t xml:space="preserve"> heeft die wordt opgelegd door de bijhorende sport. </w:t>
+        <w:t xml:space="preserve">die niet leeg mag zijn. Op dit moment zijn er 2 mogelijke sporten: Voetbal en Lopen. Voor Voetbal geldt altijd een minimumleeftijd van 5 jaar. Voor Lopen geldt geen minimumleeftijd. Uiteraard zullen er in de toekomst nog andere mogelijke sporten bijkomen, eventueel met minimumleeftijd. Ook voor een wedstrijd activiteit dienen personen zich in te schrijven. Voor het inschrijven voor een wedstrijd activiteit geldt enkel een minimumleeftijd indien de bijhorende sport dit oplegt. Een inschrijving voor een wedstrijd kan dus enkel doorgaan indien de gegeven persoon minstens de minimumleeftijd heeft die wordt opgelegd door de bijhorende sport. </w:t>
       </w:r>
     </w:p>
     <w:p>
@@ -726,21 +642,7 @@
           <w:rFonts w:ascii="Verdana" w:hAnsi="Verdana" w:cs="Verdana"/>
           <w:color w:val="000000"/>
         </w:rPr>
-        <w:t xml:space="preserve">Voor een speelplein-activiteit geldt geen </w:t>
-      </w:r>
-      <w:r>
-        <w:rPr>
-          <w:rFonts w:ascii="Verdana" w:hAnsi="Verdana" w:cs="Verdana"/>
-          <w:color w:val="000000"/>
-        </w:rPr>
-        <w:t>minimumleeftijd</w:t>
-      </w:r>
-      <w:r>
-        <w:rPr>
-          <w:rFonts w:ascii="Verdana" w:hAnsi="Verdana" w:cs="Verdana"/>
-          <w:color w:val="000000"/>
-        </w:rPr>
-        <w:t xml:space="preserve"> en dient niet ingeschreven te worden. </w:t>
+        <w:t xml:space="preserve">Voor een speelplein-activiteit geldt geen minimumleeftijd en dient niet ingeschreven te worden. </w:t>
       </w:r>
     </w:p>
     <w:p>
@@ -821,21 +723,7 @@
           <w:rFonts w:ascii="Verdana" w:hAnsi="Verdana" w:cs="Verdana"/>
           <w:color w:val="000000"/>
         </w:rPr>
-        <w:t xml:space="preserve">Uiteraard zullen er in de toekomst nog andere mogelijke activiteiten bijkomen, eventueel met een inschrijvingslijst, eventueel met een </w:t>
-      </w:r>
-      <w:r>
-        <w:rPr>
-          <w:rFonts w:ascii="Verdana" w:hAnsi="Verdana" w:cs="Verdana"/>
-          <w:color w:val="000000"/>
-        </w:rPr>
-        <w:t>minimumleeftijd</w:t>
-      </w:r>
-      <w:r>
-        <w:rPr>
-          <w:rFonts w:ascii="Verdana" w:hAnsi="Verdana" w:cs="Verdana"/>
-          <w:color w:val="000000"/>
-        </w:rPr>
-        <w:t xml:space="preserve">. </w:t>
+        <w:t xml:space="preserve">Uiteraard zullen er in de toekomst nog andere mogelijke activiteiten bijkomen, eventueel met een inschrijvingslijst, eventueel met een minimumleeftijd. </w:t>
       </w:r>
     </w:p>
     <w:p>
@@ -884,29 +772,10 @@
           <w:rFonts w:ascii="Verdana" w:hAnsi="Verdana" w:cs="Verdana"/>
           <w:color w:val="000000"/>
         </w:rPr>
-        <w:t>Een</w:t>
-      </w:r>
-      <w:r>
-        <w:rPr>
-          <w:rFonts w:ascii="Verdana" w:hAnsi="Verdana" w:cs="Verdana"/>
-          <w:color w:val="000000"/>
-        </w:rPr>
-        <w:t xml:space="preserve"> nieuwe gegeven activiteit toevoegen aan de </w:t>
-      </w:r>
-      <w:r>
-        <w:rPr>
-          <w:rFonts w:ascii="Verdana" w:hAnsi="Verdana" w:cs="Verdana"/>
-          <w:color w:val="000000"/>
-        </w:rPr>
-        <w:t>lijst met activiteiten</w:t>
-      </w:r>
-      <w:r>
-        <w:rPr>
-          <w:rFonts w:ascii="Verdana" w:hAnsi="Verdana" w:cs="Verdana"/>
-          <w:color w:val="000000"/>
-        </w:rPr>
-        <w:t xml:space="preserve">. </w:t>
-      </w:r>
+        <w:t>Het aantal geregistreerde activiteiten opvragen</w:t>
+      </w:r>
+      <w:bookmarkStart w:id="0" w:name="_GoBack"/>
+      <w:bookmarkEnd w:id="0"/>
     </w:p>
     <w:p>
       <w:pPr>
@@ -925,7 +794,7 @@
         <w:adjustRightInd w:val="0"/>
         <w:spacing w:after="240" w:line="380" w:lineRule="atLeast"/>
         <w:rPr>
-          <w:rFonts w:ascii="Verdana" w:hAnsi="Verdana" w:cs="Times"/>
+          <w:rFonts w:ascii="Verdana" w:hAnsi="Verdana" w:cs="Verdana"/>
           <w:color w:val="000000"/>
         </w:rPr>
       </w:pPr>
@@ -941,56 +810,21 @@
           <w:rFonts w:ascii="Verdana" w:hAnsi="Verdana" w:cs="Verdana"/>
           <w:color w:val="000000"/>
         </w:rPr>
-        <w:t xml:space="preserve"> gegeven persoon inschrij</w:t>
-      </w:r>
-      <w:r>
-        <w:rPr>
-          <w:rFonts w:ascii="Verdana" w:hAnsi="Verdana" w:cs="Verdana"/>
-          <w:color w:val="000000"/>
-        </w:rPr>
-        <w:t>ven voor een gegeven activiteit. I</w:t>
-      </w:r>
-      <w:r>
-        <w:rPr>
-          <w:rFonts w:ascii="Verdana" w:hAnsi="Verdana" w:cs="Verdana"/>
-          <w:color w:val="000000"/>
-        </w:rPr>
-        <w:t xml:space="preserve">ndien de gegeven activiteit niet voorkomt in de kalender moet een </w:t>
-      </w:r>
-      <w:r>
-        <w:rPr>
-          <w:rFonts w:ascii="Verdana" w:hAnsi="Verdana" w:cs="Verdana"/>
-          <w:color w:val="000000"/>
-        </w:rPr>
-        <w:t>fout</w:t>
-      </w:r>
-      <w:r>
-        <w:rPr>
-          <w:rFonts w:ascii="Verdana" w:hAnsi="Verdana" w:cs="Verdana"/>
-          <w:color w:val="000000"/>
-        </w:rPr>
-        <w:t>boodschap gegenereerd worden</w:t>
-      </w:r>
-      <w:r>
-        <w:rPr>
-          <w:rFonts w:ascii="Verdana" w:hAnsi="Verdana" w:cs="Verdana"/>
-          <w:color w:val="000000"/>
-        </w:rPr>
-        <w:t xml:space="preserve">. Als de gegeven persoon </w:t>
-      </w:r>
-      <w:r>
-        <w:rPr>
-          <w:rFonts w:ascii="Verdana" w:hAnsi="Verdana" w:cs="Verdana"/>
-          <w:color w:val="000000"/>
-        </w:rPr>
-        <w:t>niet aan de nodige voorwaarden voldoet</w:t>
-      </w:r>
-      <w:r>
-        <w:rPr>
-          <w:rFonts w:ascii="Verdana" w:hAnsi="Verdana" w:cs="Verdana"/>
-          <w:color w:val="000000"/>
-        </w:rPr>
-        <w:t>, gooit de methode de foutboodschap van de klasse Activiteit door.</w:t>
+        <w:t xml:space="preserve"> nieuwe gegeven activiteit toevoegen aan de </w:t>
+      </w:r>
+      <w:r>
+        <w:rPr>
+          <w:rFonts w:ascii="Verdana" w:hAnsi="Verdana" w:cs="Verdana"/>
+          <w:color w:val="000000"/>
+        </w:rPr>
+        <w:t>lijst met activiteiten</w:t>
+      </w:r>
+      <w:r>
+        <w:rPr>
+          <w:rFonts w:ascii="Verdana" w:hAnsi="Verdana" w:cs="Verdana"/>
+          <w:color w:val="000000"/>
+        </w:rPr>
+        <w:t xml:space="preserve">. </w:t>
       </w:r>
     </w:p>
     <w:p>
@@ -1026,14 +860,56 @@
           <w:rFonts w:ascii="Verdana" w:hAnsi="Verdana" w:cs="Verdana"/>
           <w:color w:val="000000"/>
         </w:rPr>
-        <w:t xml:space="preserve"> lijst teruggeven met alle wedstrijd-activiteiten</w:t>
-      </w:r>
-      <w:r>
-        <w:rPr>
-          <w:rFonts w:ascii="Verdana" w:hAnsi="Verdana" w:cs="Verdana"/>
-          <w:color w:val="000000"/>
-        </w:rPr>
-        <w:t xml:space="preserve">; </w:t>
+        <w:t xml:space="preserve"> gegeven persoon inschrij</w:t>
+      </w:r>
+      <w:r>
+        <w:rPr>
+          <w:rFonts w:ascii="Verdana" w:hAnsi="Verdana" w:cs="Verdana"/>
+          <w:color w:val="000000"/>
+        </w:rPr>
+        <w:t>ven voor een gegeven activiteit. I</w:t>
+      </w:r>
+      <w:r>
+        <w:rPr>
+          <w:rFonts w:ascii="Verdana" w:hAnsi="Verdana" w:cs="Verdana"/>
+          <w:color w:val="000000"/>
+        </w:rPr>
+        <w:t xml:space="preserve">ndien de gegeven activiteit niet voorkomt in de kalender moet een </w:t>
+      </w:r>
+      <w:r>
+        <w:rPr>
+          <w:rFonts w:ascii="Verdana" w:hAnsi="Verdana" w:cs="Verdana"/>
+          <w:color w:val="000000"/>
+        </w:rPr>
+        <w:t>fout</w:t>
+      </w:r>
+      <w:r>
+        <w:rPr>
+          <w:rFonts w:ascii="Verdana" w:hAnsi="Verdana" w:cs="Verdana"/>
+          <w:color w:val="000000"/>
+        </w:rPr>
+        <w:t>boodschap gegenereerd worden</w:t>
+      </w:r>
+      <w:r>
+        <w:rPr>
+          <w:rFonts w:ascii="Verdana" w:hAnsi="Verdana" w:cs="Verdana"/>
+          <w:color w:val="000000"/>
+        </w:rPr>
+        <w:t xml:space="preserve">. Als de gegeven persoon </w:t>
+      </w:r>
+      <w:r>
+        <w:rPr>
+          <w:rFonts w:ascii="Verdana" w:hAnsi="Verdana" w:cs="Verdana"/>
+          <w:color w:val="000000"/>
+        </w:rPr>
+        <w:t>niet aan de nodige voorwaarden voldoet</w:t>
+      </w:r>
+      <w:r>
+        <w:rPr>
+          <w:rFonts w:ascii="Verdana" w:hAnsi="Verdana" w:cs="Verdana"/>
+          <w:color w:val="000000"/>
+        </w:rPr>
+        <w:t>, gooit de methode de foutboodschap van de klasse Activiteit door.</w:t>
       </w:r>
     </w:p>
     <w:p>
@@ -1069,6 +945,49 @@
           <w:rFonts w:ascii="Verdana" w:hAnsi="Verdana" w:cs="Verdana"/>
           <w:color w:val="000000"/>
         </w:rPr>
+        <w:t xml:space="preserve"> lijst teruggeven met alle wedstrijd-activiteiten</w:t>
+      </w:r>
+      <w:r>
+        <w:rPr>
+          <w:rFonts w:ascii="Verdana" w:hAnsi="Verdana" w:cs="Verdana"/>
+          <w:color w:val="000000"/>
+        </w:rPr>
+        <w:t xml:space="preserve">; </w:t>
+      </w:r>
+    </w:p>
+    <w:p>
+      <w:pPr>
+        <w:pStyle w:val="Lijstalinea"/>
+        <w:widowControl w:val="0"/>
+        <w:numPr>
+          <w:ilvl w:val="0"/>
+          <w:numId w:val="4"/>
+        </w:numPr>
+        <w:tabs>
+          <w:tab w:val="left" w:pos="220"/>
+          <w:tab w:val="left" w:pos="720"/>
+        </w:tabs>
+        <w:autoSpaceDE w:val="0"/>
+        <w:autoSpaceDN w:val="0"/>
+        <w:adjustRightInd w:val="0"/>
+        <w:spacing w:after="240" w:line="380" w:lineRule="atLeast"/>
+        <w:rPr>
+          <w:rFonts w:ascii="Verdana" w:hAnsi="Verdana" w:cs="Times"/>
+          <w:color w:val="000000"/>
+        </w:rPr>
+      </w:pPr>
+      <w:r>
+        <w:rPr>
+          <w:rFonts w:ascii="Verdana" w:hAnsi="Verdana" w:cs="Verdana"/>
+          <w:color w:val="000000"/>
+        </w:rPr>
+        <w:t>Een</w:t>
+      </w:r>
+      <w:r>
+        <w:rPr>
+          <w:rFonts w:ascii="Verdana" w:hAnsi="Verdana" w:cs="Verdana"/>
+          <w:color w:val="000000"/>
+        </w:rPr>
         <w:t xml:space="preserve"> collectie geven van mogelijke activiteiten voor een gegeven persoon op een gegeven dag</w:t>
       </w:r>
       <w:r>
@@ -1148,8 +1067,6 @@
         </w:rPr>
         <w:t xml:space="preserve"> gegevens</w:t>
       </w:r>
-      <w:bookmarkStart w:id="0" w:name="_GoBack"/>
-      <w:bookmarkEnd w:id="0"/>
       <w:r>
         <w:rPr>
           <w:rFonts w:ascii="Verdana" w:hAnsi="Verdana" w:cs="Times"/>

</xml_diff>

<commit_message>
aangepast naar analogie met examen
</commit_message>
<xml_diff>
--- a/naschoolseActiviteiten.docx
+++ b/naschoolseActiviteiten.docx
@@ -5,14 +5,577 @@
     <w:p>
       <w:pPr>
         <w:pStyle w:val="Kop1"/>
-      </w:pPr>
-      <w:r>
+        <w:rPr>
+          <w:b/>
+          <w:sz w:val="36"/>
+          <w:szCs w:val="36"/>
+        </w:rPr>
+      </w:pPr>
+      <w:r>
+        <w:rPr>
+          <w:b/>
+          <w:sz w:val="36"/>
+          <w:szCs w:val="36"/>
+        </w:rPr>
         <w:t>Naschoolse Activiteiten</w:t>
       </w:r>
     </w:p>
     <w:p>
       <w:pPr>
         <w:widowControl w:val="0"/>
+        <w:pBdr>
+          <w:bottom w:val="single" w:sz="6" w:space="1" w:color="auto"/>
+        </w:pBdr>
+        <w:autoSpaceDE w:val="0"/>
+        <w:autoSpaceDN w:val="0"/>
+        <w:adjustRightInd w:val="0"/>
+        <w:spacing w:after="240" w:line="380" w:lineRule="atLeast"/>
+        <w:rPr>
+          <w:rFonts w:ascii="Verdana" w:hAnsi="Verdana" w:cs="Verdana"/>
+          <w:color w:val="000000"/>
+        </w:rPr>
+      </w:pPr>
+      <w:r>
+        <w:rPr>
+          <w:rFonts w:ascii="Verdana" w:hAnsi="Verdana" w:cs="Verdana"/>
+          <w:color w:val="000000"/>
+        </w:rPr>
+        <w:t>Deze herhalingsoefening herhaalt hoofdzakelijk de leerstof van voor de paasvakantie. Ze geldt tevens als voordbeeldexamen voor deze leerstof. De opzet en instructies zijn gelijkend op hetgeen je bij één deel van het examen zal krijgen.</w:t>
+      </w:r>
+    </w:p>
+    <w:p>
+      <w:pPr>
+        <w:widowControl w:val="0"/>
+        <w:pBdr>
+          <w:bottom w:val="single" w:sz="6" w:space="1" w:color="auto"/>
+        </w:pBdr>
+        <w:autoSpaceDE w:val="0"/>
+        <w:autoSpaceDN w:val="0"/>
+        <w:adjustRightInd w:val="0"/>
+        <w:spacing w:after="240" w:line="380" w:lineRule="atLeast"/>
+        <w:rPr>
+          <w:rFonts w:ascii="Verdana" w:hAnsi="Verdana" w:cs="Verdana"/>
+          <w:color w:val="000000"/>
+        </w:rPr>
+      </w:pPr>
+    </w:p>
+    <w:p>
+      <w:pPr>
+        <w:widowControl w:val="0"/>
+        <w:autoSpaceDE w:val="0"/>
+        <w:autoSpaceDN w:val="0"/>
+        <w:adjustRightInd w:val="0"/>
+        <w:spacing w:after="240" w:line="380" w:lineRule="atLeast"/>
+        <w:rPr>
+          <w:rFonts w:ascii="Verdana" w:hAnsi="Verdana" w:cs="Verdana"/>
+          <w:color w:val="000000"/>
+        </w:rPr>
+      </w:pPr>
+      <w:r>
+        <w:rPr>
+          <w:rFonts w:ascii="Verdana" w:hAnsi="Verdana" w:cs="Verdana"/>
+          <w:b/>
+          <w:color w:val="000000"/>
+        </w:rPr>
+        <w:t>Opzet van je project</w:t>
+      </w:r>
+    </w:p>
+    <w:p>
+      <w:pPr>
+        <w:pStyle w:val="Lijstalinea"/>
+        <w:widowControl w:val="0"/>
+        <w:numPr>
+          <w:ilvl w:val="0"/>
+          <w:numId w:val="5"/>
+        </w:numPr>
+        <w:autoSpaceDE w:val="0"/>
+        <w:autoSpaceDN w:val="0"/>
+        <w:adjustRightInd w:val="0"/>
+        <w:spacing w:after="240" w:line="380" w:lineRule="atLeast"/>
+        <w:rPr>
+          <w:rFonts w:ascii="Verdana" w:hAnsi="Verdana" w:cs="Verdana"/>
+          <w:color w:val="000000"/>
+        </w:rPr>
+      </w:pPr>
+      <w:r>
+        <w:rPr>
+          <w:rFonts w:ascii="Verdana" w:hAnsi="Verdana" w:cs="Verdana"/>
+          <w:color w:val="000000"/>
+        </w:rPr>
+        <w:t xml:space="preserve">Maak een nieuw project aan. Noem het </w:t>
+      </w:r>
+      <w:proofErr w:type="spellStart"/>
+      <w:r>
+        <w:rPr>
+          <w:rFonts w:ascii="Verdana" w:hAnsi="Verdana" w:cs="Verdana"/>
+          <w:color w:val="000000"/>
+        </w:rPr>
+        <w:t>naamVoornaam</w:t>
+      </w:r>
+      <w:proofErr w:type="spellEnd"/>
+      <w:r>
+        <w:rPr>
+          <w:rFonts w:ascii="Verdana" w:hAnsi="Verdana" w:cs="Verdana"/>
+          <w:color w:val="000000"/>
+        </w:rPr>
+        <w:t>.</w:t>
+      </w:r>
+    </w:p>
+    <w:p>
+      <w:pPr>
+        <w:pStyle w:val="Lijstalinea"/>
+        <w:widowControl w:val="0"/>
+        <w:numPr>
+          <w:ilvl w:val="0"/>
+          <w:numId w:val="5"/>
+        </w:numPr>
+        <w:autoSpaceDE w:val="0"/>
+        <w:autoSpaceDN w:val="0"/>
+        <w:adjustRightInd w:val="0"/>
+        <w:spacing w:after="240" w:line="380" w:lineRule="atLeast"/>
+        <w:rPr>
+          <w:rFonts w:ascii="Verdana" w:hAnsi="Verdana" w:cs="Verdana"/>
+          <w:color w:val="000000"/>
+        </w:rPr>
+      </w:pPr>
+      <w:r>
+        <w:rPr>
+          <w:rFonts w:ascii="Verdana" w:hAnsi="Verdana" w:cs="Verdana"/>
+          <w:color w:val="000000"/>
+        </w:rPr>
+        <w:t>Download de zip met gegeven bestanden. Unzip.</w:t>
+      </w:r>
+    </w:p>
+    <w:p>
+      <w:pPr>
+        <w:pStyle w:val="Lijstalinea"/>
+        <w:widowControl w:val="0"/>
+        <w:numPr>
+          <w:ilvl w:val="0"/>
+          <w:numId w:val="5"/>
+        </w:numPr>
+        <w:autoSpaceDE w:val="0"/>
+        <w:autoSpaceDN w:val="0"/>
+        <w:adjustRightInd w:val="0"/>
+        <w:spacing w:after="240" w:line="380" w:lineRule="atLeast"/>
+        <w:rPr>
+          <w:rFonts w:ascii="Verdana" w:hAnsi="Verdana" w:cs="Verdana"/>
+          <w:color w:val="000000"/>
+        </w:rPr>
+      </w:pPr>
+      <w:r>
+        <w:rPr>
+          <w:rFonts w:ascii="Verdana" w:hAnsi="Verdana" w:cs="Verdana"/>
+          <w:color w:val="000000"/>
+        </w:rPr>
+        <w:t xml:space="preserve">Maak in de </w:t>
+      </w:r>
+      <w:proofErr w:type="spellStart"/>
+      <w:r>
+        <w:rPr>
+          <w:rFonts w:ascii="Verdana" w:hAnsi="Verdana" w:cs="Verdana"/>
+          <w:color w:val="000000"/>
+        </w:rPr>
+        <w:t>src</w:t>
+      </w:r>
+      <w:proofErr w:type="spellEnd"/>
+      <w:r>
+        <w:rPr>
+          <w:rFonts w:ascii="Verdana" w:hAnsi="Verdana" w:cs="Verdana"/>
+          <w:color w:val="000000"/>
+        </w:rPr>
+        <w:t xml:space="preserve"> map van je project een package met de naam domain</w:t>
+      </w:r>
+    </w:p>
+    <w:p>
+      <w:pPr>
+        <w:pStyle w:val="Lijstalinea"/>
+        <w:widowControl w:val="0"/>
+        <w:numPr>
+          <w:ilvl w:val="0"/>
+          <w:numId w:val="5"/>
+        </w:numPr>
+        <w:autoSpaceDE w:val="0"/>
+        <w:autoSpaceDN w:val="0"/>
+        <w:adjustRightInd w:val="0"/>
+        <w:spacing w:after="240" w:line="380" w:lineRule="atLeast"/>
+        <w:rPr>
+          <w:rFonts w:ascii="Verdana" w:hAnsi="Verdana" w:cs="Verdana"/>
+          <w:color w:val="000000"/>
+        </w:rPr>
+      </w:pPr>
+      <w:r>
+        <w:rPr>
+          <w:rFonts w:ascii="Verdana" w:hAnsi="Verdana" w:cs="Verdana"/>
+          <w:color w:val="000000"/>
+        </w:rPr>
+        <w:t>Kopieer de bestanden in de domain package</w:t>
+      </w:r>
+    </w:p>
+    <w:p>
+      <w:pPr>
+        <w:pStyle w:val="Lijstalinea"/>
+        <w:widowControl w:val="0"/>
+        <w:numPr>
+          <w:ilvl w:val="0"/>
+          <w:numId w:val="5"/>
+        </w:numPr>
+        <w:autoSpaceDE w:val="0"/>
+        <w:autoSpaceDN w:val="0"/>
+        <w:adjustRightInd w:val="0"/>
+        <w:spacing w:after="240" w:line="380" w:lineRule="atLeast"/>
+        <w:rPr>
+          <w:rFonts w:ascii="Verdana" w:hAnsi="Verdana" w:cs="Verdana"/>
+          <w:color w:val="000000"/>
+        </w:rPr>
+      </w:pPr>
+      <w:r>
+        <w:rPr>
+          <w:rFonts w:ascii="Verdana" w:hAnsi="Verdana" w:cs="Verdana"/>
+          <w:color w:val="000000"/>
+        </w:rPr>
+        <w:t xml:space="preserve">Maak in de </w:t>
+      </w:r>
+      <w:proofErr w:type="spellStart"/>
+      <w:r>
+        <w:rPr>
+          <w:rFonts w:ascii="Verdana" w:hAnsi="Verdana" w:cs="Verdana"/>
+          <w:color w:val="000000"/>
+        </w:rPr>
+        <w:t>src</w:t>
+      </w:r>
+      <w:proofErr w:type="spellEnd"/>
+      <w:r>
+        <w:rPr>
+          <w:rFonts w:ascii="Verdana" w:hAnsi="Verdana" w:cs="Verdana"/>
+          <w:color w:val="000000"/>
+        </w:rPr>
+        <w:t xml:space="preserve">/domain map een klasse </w:t>
+      </w:r>
+      <w:proofErr w:type="spellStart"/>
+      <w:r>
+        <w:rPr>
+          <w:rFonts w:ascii="Verdana" w:hAnsi="Verdana" w:cs="Verdana"/>
+          <w:color w:val="000000"/>
+        </w:rPr>
+        <w:t>DomainException</w:t>
+      </w:r>
+      <w:proofErr w:type="spellEnd"/>
+      <w:r>
+        <w:rPr>
+          <w:rFonts w:ascii="Verdana" w:hAnsi="Verdana" w:cs="Verdana"/>
+          <w:color w:val="000000"/>
+        </w:rPr>
+        <w:t xml:space="preserve"> die opgegooid wordt overal waar zich in de klassen van de domain-package een </w:t>
+      </w:r>
+      <w:proofErr w:type="spellStart"/>
+      <w:r>
+        <w:rPr>
+          <w:rFonts w:ascii="Verdana" w:hAnsi="Verdana" w:cs="Verdana"/>
+          <w:color w:val="000000"/>
+        </w:rPr>
+        <w:t>exception</w:t>
+      </w:r>
+      <w:proofErr w:type="spellEnd"/>
+      <w:r>
+        <w:rPr>
+          <w:rFonts w:ascii="Verdana" w:hAnsi="Verdana" w:cs="Verdana"/>
+          <w:color w:val="000000"/>
+        </w:rPr>
+        <w:t xml:space="preserve"> voordoet.</w:t>
+      </w:r>
+    </w:p>
+    <w:p>
+      <w:pPr>
+        <w:pStyle w:val="Lijstalinea"/>
+        <w:widowControl w:val="0"/>
+        <w:numPr>
+          <w:ilvl w:val="0"/>
+          <w:numId w:val="5"/>
+        </w:numPr>
+        <w:autoSpaceDE w:val="0"/>
+        <w:autoSpaceDN w:val="0"/>
+        <w:adjustRightInd w:val="0"/>
+        <w:spacing w:after="240" w:line="380" w:lineRule="atLeast"/>
+        <w:rPr>
+          <w:rFonts w:ascii="Verdana" w:hAnsi="Verdana" w:cs="Verdana"/>
+          <w:color w:val="000000"/>
+        </w:rPr>
+      </w:pPr>
+      <w:r>
+        <w:rPr>
+          <w:rFonts w:ascii="Verdana" w:hAnsi="Verdana" w:cs="Verdana"/>
+          <w:color w:val="000000"/>
+        </w:rPr>
+        <w:t xml:space="preserve">Vul de code in de </w:t>
+      </w:r>
+      <w:proofErr w:type="spellStart"/>
+      <w:r>
+        <w:rPr>
+          <w:rFonts w:ascii="Verdana" w:hAnsi="Verdana" w:cs="Verdana"/>
+          <w:color w:val="000000"/>
+        </w:rPr>
+        <w:t>src</w:t>
+      </w:r>
+      <w:proofErr w:type="spellEnd"/>
+      <w:r>
+        <w:rPr>
+          <w:rFonts w:ascii="Verdana" w:hAnsi="Verdana" w:cs="Verdana"/>
+          <w:color w:val="000000"/>
+        </w:rPr>
+        <w:t xml:space="preserve">/domain-klassen aan of verbeter deze overeenkomstig het verhaal op volgende pagina’s. Denk hierbij aan </w:t>
+      </w:r>
+    </w:p>
+    <w:p>
+      <w:pPr>
+        <w:pStyle w:val="Lijstalinea"/>
+        <w:widowControl w:val="0"/>
+        <w:numPr>
+          <w:ilvl w:val="1"/>
+          <w:numId w:val="5"/>
+        </w:numPr>
+        <w:autoSpaceDE w:val="0"/>
+        <w:autoSpaceDN w:val="0"/>
+        <w:adjustRightInd w:val="0"/>
+        <w:spacing w:after="240" w:line="380" w:lineRule="atLeast"/>
+        <w:rPr>
+          <w:rFonts w:ascii="Verdana" w:hAnsi="Verdana" w:cs="Verdana"/>
+          <w:color w:val="000000"/>
+        </w:rPr>
+      </w:pPr>
+      <w:proofErr w:type="spellStart"/>
+      <w:proofErr w:type="gramStart"/>
+      <w:r>
+        <w:rPr>
+          <w:rFonts w:ascii="Verdana" w:hAnsi="Verdana" w:cs="Verdana"/>
+          <w:color w:val="000000"/>
+        </w:rPr>
+        <w:t>final</w:t>
+      </w:r>
+      <w:proofErr w:type="spellEnd"/>
+      <w:proofErr w:type="gramEnd"/>
+      <w:r>
+        <w:rPr>
+          <w:rFonts w:ascii="Verdana" w:hAnsi="Verdana" w:cs="Verdana"/>
+          <w:color w:val="000000"/>
+        </w:rPr>
+        <w:t xml:space="preserve">, </w:t>
+      </w:r>
+      <w:proofErr w:type="spellStart"/>
+      <w:r>
+        <w:rPr>
+          <w:rFonts w:ascii="Verdana" w:hAnsi="Verdana" w:cs="Verdana"/>
+          <w:color w:val="000000"/>
+        </w:rPr>
+        <w:t>static</w:t>
+      </w:r>
+      <w:proofErr w:type="spellEnd"/>
+      <w:r>
+        <w:rPr>
+          <w:rFonts w:ascii="Verdana" w:hAnsi="Verdana" w:cs="Verdana"/>
+          <w:color w:val="000000"/>
+        </w:rPr>
+        <w:t xml:space="preserve">, abstract, </w:t>
+      </w:r>
+      <w:proofErr w:type="spellStart"/>
+      <w:r>
+        <w:rPr>
+          <w:rFonts w:ascii="Verdana" w:hAnsi="Verdana" w:cs="Verdana"/>
+          <w:color w:val="000000"/>
+        </w:rPr>
+        <w:t>protected</w:t>
+      </w:r>
+      <w:proofErr w:type="spellEnd"/>
+      <w:r>
+        <w:rPr>
+          <w:rFonts w:ascii="Verdana" w:hAnsi="Verdana" w:cs="Verdana"/>
+          <w:color w:val="000000"/>
+        </w:rPr>
+        <w:t xml:space="preserve"> daar waar dit kan/moet</w:t>
+      </w:r>
+    </w:p>
+    <w:p>
+      <w:pPr>
+        <w:pStyle w:val="Lijstalinea"/>
+        <w:widowControl w:val="0"/>
+        <w:numPr>
+          <w:ilvl w:val="1"/>
+          <w:numId w:val="5"/>
+        </w:numPr>
+        <w:autoSpaceDE w:val="0"/>
+        <w:autoSpaceDN w:val="0"/>
+        <w:adjustRightInd w:val="0"/>
+        <w:spacing w:after="240" w:line="380" w:lineRule="atLeast"/>
+        <w:rPr>
+          <w:rFonts w:ascii="Verdana" w:hAnsi="Verdana" w:cs="Verdana"/>
+          <w:color w:val="000000"/>
+        </w:rPr>
+      </w:pPr>
+      <w:proofErr w:type="gramStart"/>
+      <w:r>
+        <w:rPr>
+          <w:rFonts w:ascii="Verdana" w:hAnsi="Verdana" w:cs="Verdana"/>
+          <w:color w:val="000000"/>
+        </w:rPr>
+        <w:t>voorzie</w:t>
+      </w:r>
+      <w:proofErr w:type="gramEnd"/>
+      <w:r>
+        <w:rPr>
+          <w:rFonts w:ascii="Verdana" w:hAnsi="Verdana" w:cs="Verdana"/>
+          <w:color w:val="000000"/>
+        </w:rPr>
+        <w:t xml:space="preserve"> de nodige interface(s)</w:t>
+      </w:r>
+    </w:p>
+    <w:p>
+      <w:pPr>
+        <w:pStyle w:val="Lijstalinea"/>
+        <w:widowControl w:val="0"/>
+        <w:numPr>
+          <w:ilvl w:val="1"/>
+          <w:numId w:val="5"/>
+        </w:numPr>
+        <w:autoSpaceDE w:val="0"/>
+        <w:autoSpaceDN w:val="0"/>
+        <w:adjustRightInd w:val="0"/>
+        <w:spacing w:after="240" w:line="380" w:lineRule="atLeast"/>
+        <w:rPr>
+          <w:rFonts w:ascii="Verdana" w:hAnsi="Verdana" w:cs="Verdana"/>
+          <w:color w:val="000000"/>
+        </w:rPr>
+      </w:pPr>
+      <w:proofErr w:type="gramStart"/>
+      <w:r>
+        <w:rPr>
+          <w:rFonts w:ascii="Verdana" w:hAnsi="Verdana" w:cs="Verdana"/>
+          <w:color w:val="000000"/>
+        </w:rPr>
+        <w:t>gooi</w:t>
+      </w:r>
+      <w:proofErr w:type="gramEnd"/>
+      <w:r>
+        <w:rPr>
+          <w:rFonts w:ascii="Verdana" w:hAnsi="Verdana" w:cs="Verdana"/>
+          <w:color w:val="000000"/>
+        </w:rPr>
+        <w:t xml:space="preserve"> je zelf gemaakte </w:t>
+      </w:r>
+      <w:proofErr w:type="spellStart"/>
+      <w:r>
+        <w:rPr>
+          <w:rFonts w:ascii="Verdana" w:hAnsi="Verdana" w:cs="Verdana"/>
+          <w:color w:val="000000"/>
+        </w:rPr>
+        <w:t>DomainException</w:t>
+      </w:r>
+      <w:proofErr w:type="spellEnd"/>
+      <w:r>
+        <w:rPr>
+          <w:rFonts w:ascii="Verdana" w:hAnsi="Verdana" w:cs="Verdana"/>
+          <w:color w:val="000000"/>
+        </w:rPr>
+        <w:t xml:space="preserve"> daar waar nodig</w:t>
+      </w:r>
+    </w:p>
+    <w:p>
+      <w:pPr>
+        <w:pStyle w:val="Lijstalinea"/>
+        <w:widowControl w:val="0"/>
+        <w:numPr>
+          <w:ilvl w:val="0"/>
+          <w:numId w:val="5"/>
+        </w:numPr>
+        <w:autoSpaceDE w:val="0"/>
+        <w:autoSpaceDN w:val="0"/>
+        <w:adjustRightInd w:val="0"/>
+        <w:spacing w:after="240" w:line="380" w:lineRule="atLeast"/>
+        <w:rPr>
+          <w:rFonts w:ascii="Verdana" w:hAnsi="Verdana" w:cs="Verdana"/>
+          <w:color w:val="000000"/>
+        </w:rPr>
+      </w:pPr>
+      <w:r>
+        <w:rPr>
+          <w:rFonts w:ascii="Verdana" w:hAnsi="Verdana" w:cs="Verdana"/>
+          <w:color w:val="000000"/>
+        </w:rPr>
+        <w:t>Maak</w:t>
+      </w:r>
+      <w:r>
+        <w:rPr>
+          <w:rFonts w:ascii="Verdana" w:hAnsi="Verdana" w:cs="Verdana"/>
+          <w:color w:val="000000"/>
+        </w:rPr>
+        <w:t xml:space="preserve"> een testklasse voor de klasse </w:t>
+      </w:r>
+      <w:proofErr w:type="spellStart"/>
+      <w:r>
+        <w:rPr>
+          <w:rFonts w:ascii="Verdana" w:hAnsi="Verdana" w:cs="Verdana"/>
+          <w:color w:val="000000"/>
+        </w:rPr>
+        <w:t>OrganisatieNaschoolseActiviteiten</w:t>
+      </w:r>
+      <w:proofErr w:type="spellEnd"/>
+      <w:r>
+        <w:rPr>
+          <w:rFonts w:ascii="Verdana" w:hAnsi="Verdana" w:cs="Verdana"/>
+          <w:color w:val="000000"/>
+        </w:rPr>
+        <w:t xml:space="preserve"> waarin je alle testc</w:t>
+      </w:r>
+      <w:r>
+        <w:rPr>
+          <w:rFonts w:ascii="Verdana" w:hAnsi="Verdana" w:cs="Verdana"/>
+          <w:color w:val="000000"/>
+        </w:rPr>
+        <w:t xml:space="preserve">ases voor de functionaliteit </w:t>
+      </w:r>
+      <w:proofErr w:type="spellStart"/>
+      <w:proofErr w:type="gramStart"/>
+      <w:r>
+        <w:rPr>
+          <w:rFonts w:ascii="Verdana" w:hAnsi="Verdana" w:cs="Verdana"/>
+          <w:color w:val="000000"/>
+        </w:rPr>
+        <w:t>schrijfIn</w:t>
+      </w:r>
+      <w:proofErr w:type="spellEnd"/>
+      <w:r>
+        <w:rPr>
+          <w:rFonts w:ascii="Verdana" w:hAnsi="Verdana" w:cs="Verdana"/>
+          <w:color w:val="000000"/>
+        </w:rPr>
+        <w:t>(</w:t>
+      </w:r>
+      <w:proofErr w:type="gramEnd"/>
+      <w:r>
+        <w:rPr>
+          <w:rFonts w:ascii="Verdana" w:hAnsi="Verdana" w:cs="Verdana"/>
+          <w:color w:val="000000"/>
+        </w:rPr>
+        <w:t>) implementeert.</w:t>
+      </w:r>
+    </w:p>
+    <w:p>
+      <w:pPr>
+        <w:rPr>
+          <w:rFonts w:ascii="Verdana" w:hAnsi="Verdana" w:cs="Verdana"/>
+          <w:color w:val="000000"/>
+        </w:rPr>
+      </w:pPr>
+      <w:r>
+        <w:rPr>
+          <w:rFonts w:ascii="Verdana" w:hAnsi="Verdana" w:cs="Verdana"/>
+          <w:color w:val="000000"/>
+        </w:rPr>
+        <w:br w:type="page"/>
+      </w:r>
+    </w:p>
+    <w:p>
+      <w:pPr>
+        <w:widowControl w:val="0"/>
         <w:autoSpaceDE w:val="0"/>
         <w:autoSpaceDN w:val="0"/>
         <w:adjustRightInd w:val="0"/>
@@ -27,7 +590,23 @@
           <w:rFonts w:ascii="Verdana" w:hAnsi="Verdana" w:cs="Verdana"/>
           <w:color w:val="000000"/>
         </w:rPr>
-        <w:t xml:space="preserve">Een school heeft jou gevraagd om een applicatie te ontwerpen om informatie over hun naschoolse activiteiten te beheren. De school wenst een </w:t>
+        <w:lastRenderedPageBreak/>
+        <w:t xml:space="preserve">Een school heeft jou gevraagd om een applicatie te ontwerpen om informatie over hun </w:t>
+      </w:r>
+      <w:r>
+        <w:rPr>
+          <w:rFonts w:ascii="Verdana" w:hAnsi="Verdana" w:cs="Verdana"/>
+          <w:b/>
+          <w:color w:val="000000"/>
+        </w:rPr>
+        <w:t>naschoolse activiteiten</w:t>
+      </w:r>
+      <w:r>
+        <w:rPr>
+          <w:rFonts w:ascii="Verdana" w:hAnsi="Verdana" w:cs="Verdana"/>
+          <w:color w:val="000000"/>
+        </w:rPr>
+        <w:t xml:space="preserve"> te beheren. De school wenst een </w:t>
       </w:r>
       <w:r>
         <w:rPr>
@@ -212,7 +791,21 @@
           <w:rFonts w:ascii="Verdana" w:hAnsi="Verdana" w:cs="Verdana"/>
           <w:color w:val="000000"/>
         </w:rPr>
-        <w:t xml:space="preserve">Er zijn activiteiten waarvoor uit praktische overwegingen moet ingeschreven worden om te kunnen deelnemen. Voor elke activiteit waarvoor moet ingeschreven worden, moeten volgende functionaliteiten mogelijk zijn: </w:t>
+        <w:t xml:space="preserve">Er zijn activiteiten waarvoor uit praktische overwegingen moet ingeschreven worden om te kunnen deelnemen. Voor elke activiteit waarvoor ingeschreven </w:t>
+      </w:r>
+      <w:r>
+        <w:rPr>
+          <w:rFonts w:ascii="Verdana" w:hAnsi="Verdana" w:cs="Verdana"/>
+          <w:color w:val="000000"/>
+        </w:rPr>
+        <w:t xml:space="preserve">moet </w:t>
+      </w:r>
+      <w:r>
+        <w:rPr>
+          <w:rFonts w:ascii="Verdana" w:hAnsi="Verdana" w:cs="Verdana"/>
+          <w:color w:val="000000"/>
+        </w:rPr>
+        <w:t xml:space="preserve">worden, moeten volgende functionaliteiten mogelijk zijn: </w:t>
       </w:r>
     </w:p>
     <w:p>
@@ -451,7 +1044,22 @@
           <w:rFonts w:ascii="Verdana" w:hAnsi="Verdana" w:cs="Verdana"/>
           <w:color w:val="000000"/>
         </w:rPr>
-        <w:t xml:space="preserve">Van een persoon worden </w:t>
+        <w:t xml:space="preserve">Van een </w:t>
+      </w:r>
+      <w:r>
+        <w:rPr>
+          <w:rFonts w:ascii="Verdana" w:hAnsi="Verdana" w:cs="Verdana"/>
+          <w:b/>
+          <w:color w:val="000000"/>
+        </w:rPr>
+        <w:t>persoon</w:t>
+      </w:r>
+      <w:r>
+        <w:rPr>
+          <w:rFonts w:ascii="Verdana" w:hAnsi="Verdana" w:cs="Verdana"/>
+          <w:color w:val="000000"/>
+        </w:rPr>
+        <w:t xml:space="preserve"> worden </w:t>
       </w:r>
       <w:r>
         <w:rPr>
@@ -544,14 +1152,30 @@
           <w:rFonts w:ascii="Verdana" w:hAnsi="Verdana" w:cs="Verdana"/>
           <w:color w:val="000000"/>
         </w:rPr>
-        <w:t>Een droppi</w:t>
-      </w:r>
-      <w:r>
-        <w:rPr>
-          <w:rFonts w:ascii="Verdana" w:hAnsi="Verdana" w:cs="Verdana"/>
-          <w:color w:val="000000"/>
-        </w:rPr>
-        <w:t>ng heeft een startplaats (string</w:t>
+        <w:t xml:space="preserve">Een </w:t>
+      </w:r>
+      <w:r>
+        <w:rPr>
+          <w:rFonts w:ascii="Verdana" w:hAnsi="Verdana" w:cs="Verdana"/>
+          <w:b/>
+          <w:color w:val="000000"/>
+        </w:rPr>
+        <w:t>droppi</w:t>
+      </w:r>
+      <w:r>
+        <w:rPr>
+          <w:rFonts w:ascii="Verdana" w:hAnsi="Verdana" w:cs="Verdana"/>
+          <w:b/>
+          <w:color w:val="000000"/>
+        </w:rPr>
+        <w:t>ng</w:t>
+      </w:r>
+      <w:r>
+        <w:rPr>
+          <w:rFonts w:ascii="Verdana" w:hAnsi="Verdana" w:cs="Verdana"/>
+          <w:color w:val="000000"/>
+        </w:rPr>
+        <w:t xml:space="preserve"> heeft een startplaats (string</w:t>
       </w:r>
       <w:r>
         <w:rPr>
@@ -605,6 +1229,41 @@
         <w:adjustRightInd w:val="0"/>
         <w:spacing w:after="240" w:line="380" w:lineRule="atLeast"/>
         <w:rPr>
+          <w:rFonts w:ascii="Verdana" w:hAnsi="Verdana" w:cs="Verdana"/>
+          <w:color w:val="000000"/>
+        </w:rPr>
+      </w:pPr>
+      <w:r>
+        <w:rPr>
+          <w:rFonts w:ascii="Verdana" w:hAnsi="Verdana" w:cs="Verdana"/>
+          <w:color w:val="000000"/>
+        </w:rPr>
+        <w:t xml:space="preserve">Een </w:t>
+      </w:r>
+      <w:r>
+        <w:rPr>
+          <w:rFonts w:ascii="Verdana" w:hAnsi="Verdana" w:cs="Verdana"/>
+          <w:b/>
+          <w:color w:val="000000"/>
+        </w:rPr>
+        <w:t>wedstrijd</w:t>
+      </w:r>
+      <w:r>
+        <w:rPr>
+          <w:rFonts w:ascii="Verdana" w:hAnsi="Verdana" w:cs="Verdana"/>
+          <w:color w:val="000000"/>
+        </w:rPr>
+        <w:t xml:space="preserve"> activiteit heeft een bijhorende sport. Ook voor een wedstrijd activiteit dienen personen zich in te schrijven. Voor het inschrijven voor een wedstrijd activiteit geldt enkel een minimumleeftijd indien de bijhorende sport dit oplegt. Een inschrijving voor een wedstrijd kan dus enkel doorgaan indien de gegeven persoon minstens de minimumleeftijd heeft die wordt opgelegd door de bijhorende sport. </w:t>
+      </w:r>
+    </w:p>
+    <w:p>
+      <w:pPr>
+        <w:widowControl w:val="0"/>
+        <w:autoSpaceDE w:val="0"/>
+        <w:autoSpaceDN w:val="0"/>
+        <w:adjustRightInd w:val="0"/>
+        <w:spacing w:after="240" w:line="380" w:lineRule="atLeast"/>
+        <w:rPr>
           <w:rFonts w:ascii="Verdana" w:hAnsi="Verdana" w:cs="Times"/>
           <w:color w:val="000000"/>
         </w:rPr>
@@ -614,35 +1273,87 @@
           <w:rFonts w:ascii="Verdana" w:hAnsi="Verdana" w:cs="Verdana"/>
           <w:color w:val="000000"/>
         </w:rPr>
-        <w:t xml:space="preserve">Een wedstrijd activiteit heeft een bijhorende sport. Een sport heeft een naam </w:t>
-      </w:r>
-      <w:r>
-        <w:rPr>
-          <w:rFonts w:ascii="Verdana" w:hAnsi="Verdana" w:cs="Verdana"/>
-          <w:color w:val="000000"/>
-        </w:rPr>
-        <w:lastRenderedPageBreak/>
-        <w:t xml:space="preserve">die niet leeg mag zijn. Op dit moment zijn er 2 mogelijke sporten: Voetbal en Lopen. Voor Voetbal geldt altijd een minimumleeftijd van 5 jaar. Voor Lopen geldt geen minimumleeftijd. Uiteraard zullen er in de toekomst nog andere mogelijke sporten bijkomen, eventueel met minimumleeftijd. Ook voor een wedstrijd activiteit dienen personen zich in te schrijven. Voor het inschrijven voor een wedstrijd activiteit geldt enkel een minimumleeftijd indien de bijhorende sport dit oplegt. Een inschrijving voor een wedstrijd kan dus enkel doorgaan indien de gegeven persoon minstens de minimumleeftijd heeft die wordt opgelegd door de bijhorende sport. </w:t>
-      </w:r>
-    </w:p>
-    <w:p>
-      <w:pPr>
-        <w:widowControl w:val="0"/>
-        <w:autoSpaceDE w:val="0"/>
-        <w:autoSpaceDN w:val="0"/>
-        <w:adjustRightInd w:val="0"/>
-        <w:spacing w:after="240" w:line="380" w:lineRule="atLeast"/>
-        <w:rPr>
-          <w:rFonts w:ascii="Verdana" w:hAnsi="Verdana" w:cs="Verdana"/>
-          <w:color w:val="000000"/>
-        </w:rPr>
-      </w:pPr>
-      <w:r>
-        <w:rPr>
-          <w:rFonts w:ascii="Verdana" w:hAnsi="Verdana" w:cs="Verdana"/>
-          <w:color w:val="000000"/>
-        </w:rPr>
-        <w:t xml:space="preserve">Voor een speelplein-activiteit geldt geen minimumleeftijd en dient niet ingeschreven te worden. </w:t>
+        <w:t xml:space="preserve">Een </w:t>
+      </w:r>
+      <w:r>
+        <w:rPr>
+          <w:rFonts w:ascii="Verdana" w:hAnsi="Verdana" w:cs="Verdana"/>
+          <w:b/>
+          <w:color w:val="000000"/>
+        </w:rPr>
+        <w:t>sport</w:t>
+      </w:r>
+      <w:r>
+        <w:rPr>
+          <w:rFonts w:ascii="Verdana" w:hAnsi="Verdana" w:cs="Verdana"/>
+          <w:color w:val="000000"/>
+        </w:rPr>
+        <w:t xml:space="preserve"> heeft een naam die niet leeg mag zijn. Op dit moment zijn er 2 mogelijke sporten: Voetbal en Lopen. Voor </w:t>
+      </w:r>
+      <w:r>
+        <w:rPr>
+          <w:rFonts w:ascii="Verdana" w:hAnsi="Verdana" w:cs="Verdana"/>
+          <w:b/>
+          <w:color w:val="000000"/>
+        </w:rPr>
+        <w:t>Voetbal</w:t>
+      </w:r>
+      <w:r>
+        <w:rPr>
+          <w:rFonts w:ascii="Verdana" w:hAnsi="Verdana" w:cs="Verdana"/>
+          <w:color w:val="000000"/>
+        </w:rPr>
+        <w:t xml:space="preserve"> geldt altijd een minimumleeftijd van 5 jaar. Voor </w:t>
+      </w:r>
+      <w:r>
+        <w:rPr>
+          <w:rFonts w:ascii="Verdana" w:hAnsi="Verdana" w:cs="Verdana"/>
+          <w:b/>
+          <w:color w:val="000000"/>
+        </w:rPr>
+        <w:t>Lopen</w:t>
+      </w:r>
+      <w:r>
+        <w:rPr>
+          <w:rFonts w:ascii="Verdana" w:hAnsi="Verdana" w:cs="Verdana"/>
+          <w:color w:val="000000"/>
+        </w:rPr>
+        <w:t xml:space="preserve"> geldt geen minimumleeftijd. Uiteraard zullen er in de toekomst nog andere mogelijke sporten bijkomen, eventueel met minimumleeftijd.</w:t>
+      </w:r>
+    </w:p>
+    <w:p>
+      <w:pPr>
+        <w:widowControl w:val="0"/>
+        <w:autoSpaceDE w:val="0"/>
+        <w:autoSpaceDN w:val="0"/>
+        <w:adjustRightInd w:val="0"/>
+        <w:spacing w:after="240" w:line="380" w:lineRule="atLeast"/>
+        <w:rPr>
+          <w:rFonts w:ascii="Verdana" w:hAnsi="Verdana" w:cs="Verdana"/>
+          <w:color w:val="000000"/>
+        </w:rPr>
+      </w:pPr>
+      <w:r>
+        <w:rPr>
+          <w:rFonts w:ascii="Verdana" w:hAnsi="Verdana" w:cs="Verdana"/>
+          <w:color w:val="000000"/>
+        </w:rPr>
+        <w:t xml:space="preserve">Voor een </w:t>
+      </w:r>
+      <w:r>
+        <w:rPr>
+          <w:rFonts w:ascii="Verdana" w:hAnsi="Verdana" w:cs="Verdana"/>
+          <w:b/>
+          <w:color w:val="000000"/>
+        </w:rPr>
+        <w:t>speelplein-activiteit</w:t>
+      </w:r>
+      <w:r>
+        <w:rPr>
+          <w:rFonts w:ascii="Verdana" w:hAnsi="Verdana" w:cs="Verdana"/>
+          <w:color w:val="000000"/>
+        </w:rPr>
+        <w:t xml:space="preserve"> geldt geen minimumleeftijd en dient niet ingeschreven te worden. </w:t>
       </w:r>
     </w:p>
     <w:p>
@@ -774,8 +1485,6 @@
         </w:rPr>
         <w:t>Het aantal geregistreerde activiteiten opvragen</w:t>
       </w:r>
-      <w:bookmarkStart w:id="0" w:name="_GoBack"/>
-      <w:bookmarkEnd w:id="0"/>
     </w:p>
     <w:p>
       <w:pPr>
@@ -1003,6 +1712,92 @@
           <w:color w:val="000000"/>
         </w:rPr>
         <w:t>d</w:t>
+      </w:r>
+    </w:p>
+    <w:p>
+      <w:pPr>
+        <w:widowControl w:val="0"/>
+        <w:pBdr>
+          <w:bottom w:val="single" w:sz="6" w:space="1" w:color="auto"/>
+        </w:pBdr>
+        <w:tabs>
+          <w:tab w:val="left" w:pos="220"/>
+          <w:tab w:val="left" w:pos="720"/>
+        </w:tabs>
+        <w:autoSpaceDE w:val="0"/>
+        <w:autoSpaceDN w:val="0"/>
+        <w:adjustRightInd w:val="0"/>
+        <w:spacing w:after="240" w:line="380" w:lineRule="atLeast"/>
+        <w:rPr>
+          <w:rFonts w:ascii="Verdana" w:hAnsi="Verdana" w:cs="Times"/>
+          <w:color w:val="000000"/>
+        </w:rPr>
+      </w:pPr>
+    </w:p>
+    <w:p>
+      <w:pPr>
+        <w:widowControl w:val="0"/>
+        <w:tabs>
+          <w:tab w:val="left" w:pos="220"/>
+          <w:tab w:val="left" w:pos="720"/>
+        </w:tabs>
+        <w:autoSpaceDE w:val="0"/>
+        <w:autoSpaceDN w:val="0"/>
+        <w:adjustRightInd w:val="0"/>
+        <w:spacing w:after="240" w:line="380" w:lineRule="atLeast"/>
+        <w:rPr>
+          <w:rFonts w:ascii="Verdana" w:hAnsi="Verdana" w:cs="Times"/>
+          <w:color w:val="000000"/>
+        </w:rPr>
+      </w:pPr>
+      <w:r>
+        <w:rPr>
+          <w:rFonts w:ascii="Verdana" w:hAnsi="Verdana" w:cs="Times"/>
+          <w:b/>
+          <w:color w:val="000000"/>
+        </w:rPr>
+        <w:t>Extra</w:t>
+      </w:r>
+    </w:p>
+    <w:p>
+      <w:pPr>
+        <w:widowControl w:val="0"/>
+        <w:tabs>
+          <w:tab w:val="left" w:pos="220"/>
+          <w:tab w:val="left" w:pos="720"/>
+        </w:tabs>
+        <w:autoSpaceDE w:val="0"/>
+        <w:autoSpaceDN w:val="0"/>
+        <w:adjustRightInd w:val="0"/>
+        <w:spacing w:after="240" w:line="380" w:lineRule="atLeast"/>
+        <w:rPr>
+          <w:rFonts w:ascii="Verdana" w:hAnsi="Verdana" w:cs="Times"/>
+          <w:color w:val="000000"/>
+        </w:rPr>
+      </w:pPr>
+      <w:r>
+        <w:rPr>
+          <w:rFonts w:ascii="Verdana" w:hAnsi="Verdana" w:cs="Times"/>
+          <w:color w:val="000000"/>
+        </w:rPr>
+        <w:t xml:space="preserve">De opdracht hieronder maakt </w:t>
+      </w:r>
+      <w:bookmarkStart w:id="0" w:name="_GoBack"/>
+      <w:r>
+        <w:rPr>
+          <w:rFonts w:ascii="Verdana" w:hAnsi="Verdana" w:cs="Times"/>
+          <w:b/>
+          <w:color w:val="000000"/>
+        </w:rPr>
+        <w:t>geen deel van het examen</w:t>
+      </w:r>
+      <w:bookmarkEnd w:id="0"/>
+      <w:r>
+        <w:rPr>
+          <w:rFonts w:ascii="Verdana" w:hAnsi="Verdana" w:cs="Times"/>
+          <w:color w:val="000000"/>
+        </w:rPr>
+        <w:t>, maar is wel nuttig om je code te testen.</w:t>
       </w:r>
     </w:p>
     <w:p>
@@ -1309,6 +2104,205 @@
     </w:lvl>
   </w:abstractNum>
   <w:abstractNum w:abstractNumId="3">
+    <w:nsid w:val="514C142A"/>
+    <w:multiLevelType w:val="hybridMultilevel"/>
+    <w:tmpl w:val="8E90B3F2"/>
+    <w:lvl w:ilvl="0" w:tplc="0813000F">
+      <w:start w:val="1"/>
+      <w:numFmt w:val="decimal"/>
+      <w:lvlText w:val="%1."/>
+      <w:lvlJc w:val="left"/>
+      <w:pPr>
+        <w:ind w:left="720" w:hanging="360"/>
+      </w:pPr>
+    </w:lvl>
+    <w:lvl w:ilvl="1" w:tplc="08130019">
+      <w:start w:val="1"/>
+      <w:numFmt w:val="lowerLetter"/>
+      <w:lvlText w:val="%2."/>
+      <w:lvlJc w:val="left"/>
+      <w:pPr>
+        <w:ind w:left="1440" w:hanging="360"/>
+      </w:pPr>
+    </w:lvl>
+    <w:lvl w:ilvl="2" w:tplc="0813001B" w:tentative="1">
+      <w:start w:val="1"/>
+      <w:numFmt w:val="lowerRoman"/>
+      <w:lvlText w:val="%3."/>
+      <w:lvlJc w:val="right"/>
+      <w:pPr>
+        <w:ind w:left="2160" w:hanging="180"/>
+      </w:pPr>
+    </w:lvl>
+    <w:lvl w:ilvl="3" w:tplc="0813000F" w:tentative="1">
+      <w:start w:val="1"/>
+      <w:numFmt w:val="decimal"/>
+      <w:lvlText w:val="%4."/>
+      <w:lvlJc w:val="left"/>
+      <w:pPr>
+        <w:ind w:left="2880" w:hanging="360"/>
+      </w:pPr>
+    </w:lvl>
+    <w:lvl w:ilvl="4" w:tplc="08130019" w:tentative="1">
+      <w:start w:val="1"/>
+      <w:numFmt w:val="lowerLetter"/>
+      <w:lvlText w:val="%5."/>
+      <w:lvlJc w:val="left"/>
+      <w:pPr>
+        <w:ind w:left="3600" w:hanging="360"/>
+      </w:pPr>
+    </w:lvl>
+    <w:lvl w:ilvl="5" w:tplc="0813001B" w:tentative="1">
+      <w:start w:val="1"/>
+      <w:numFmt w:val="lowerRoman"/>
+      <w:lvlText w:val="%6."/>
+      <w:lvlJc w:val="right"/>
+      <w:pPr>
+        <w:ind w:left="4320" w:hanging="180"/>
+      </w:pPr>
+    </w:lvl>
+    <w:lvl w:ilvl="6" w:tplc="0813000F" w:tentative="1">
+      <w:start w:val="1"/>
+      <w:numFmt w:val="decimal"/>
+      <w:lvlText w:val="%7."/>
+      <w:lvlJc w:val="left"/>
+      <w:pPr>
+        <w:ind w:left="5040" w:hanging="360"/>
+      </w:pPr>
+    </w:lvl>
+    <w:lvl w:ilvl="7" w:tplc="08130019" w:tentative="1">
+      <w:start w:val="1"/>
+      <w:numFmt w:val="lowerLetter"/>
+      <w:lvlText w:val="%8."/>
+      <w:lvlJc w:val="left"/>
+      <w:pPr>
+        <w:ind w:left="5760" w:hanging="360"/>
+      </w:pPr>
+    </w:lvl>
+    <w:lvl w:ilvl="8" w:tplc="0813001B" w:tentative="1">
+      <w:start w:val="1"/>
+      <w:numFmt w:val="lowerRoman"/>
+      <w:lvlText w:val="%9."/>
+      <w:lvlJc w:val="right"/>
+      <w:pPr>
+        <w:ind w:left="6480" w:hanging="180"/>
+      </w:pPr>
+    </w:lvl>
+  </w:abstractNum>
+  <w:abstractNum w:abstractNumId="4">
+    <w:nsid w:val="5ED609C2"/>
+    <w:multiLevelType w:val="hybridMultilevel"/>
+    <w:tmpl w:val="24B23624"/>
+    <w:lvl w:ilvl="0" w:tplc="04130001">
+      <w:start w:val="1"/>
+      <w:numFmt w:val="bullet"/>
+      <w:lvlText w:val=""/>
+      <w:lvlJc w:val="left"/>
+      <w:pPr>
+        <w:ind w:left="720" w:hanging="360"/>
+      </w:pPr>
+      <w:rPr>
+        <w:rFonts w:ascii="Symbol" w:hAnsi="Symbol" w:hint="default"/>
+      </w:rPr>
+    </w:lvl>
+    <w:lvl w:ilvl="1" w:tplc="04130003">
+      <w:start w:val="1"/>
+      <w:numFmt w:val="bullet"/>
+      <w:lvlText w:val="o"/>
+      <w:lvlJc w:val="left"/>
+      <w:pPr>
+        <w:ind w:left="1440" w:hanging="360"/>
+      </w:pPr>
+      <w:rPr>
+        <w:rFonts w:ascii="Courier New" w:hAnsi="Courier New" w:cs="Courier New" w:hint="default"/>
+      </w:rPr>
+    </w:lvl>
+    <w:lvl w:ilvl="2" w:tplc="04130005" w:tentative="1">
+      <w:start w:val="1"/>
+      <w:numFmt w:val="bullet"/>
+      <w:lvlText w:val=""/>
+      <w:lvlJc w:val="left"/>
+      <w:pPr>
+        <w:ind w:left="2160" w:hanging="360"/>
+      </w:pPr>
+      <w:rPr>
+        <w:rFonts w:ascii="Wingdings" w:hAnsi="Wingdings" w:hint="default"/>
+      </w:rPr>
+    </w:lvl>
+    <w:lvl w:ilvl="3" w:tplc="04130001" w:tentative="1">
+      <w:start w:val="1"/>
+      <w:numFmt w:val="bullet"/>
+      <w:lvlText w:val=""/>
+      <w:lvlJc w:val="left"/>
+      <w:pPr>
+        <w:ind w:left="2880" w:hanging="360"/>
+      </w:pPr>
+      <w:rPr>
+        <w:rFonts w:ascii="Symbol" w:hAnsi="Symbol" w:hint="default"/>
+      </w:rPr>
+    </w:lvl>
+    <w:lvl w:ilvl="4" w:tplc="04130003" w:tentative="1">
+      <w:start w:val="1"/>
+      <w:numFmt w:val="bullet"/>
+      <w:lvlText w:val="o"/>
+      <w:lvlJc w:val="left"/>
+      <w:pPr>
+        <w:ind w:left="3600" w:hanging="360"/>
+      </w:pPr>
+      <w:rPr>
+        <w:rFonts w:ascii="Courier New" w:hAnsi="Courier New" w:cs="Courier New" w:hint="default"/>
+      </w:rPr>
+    </w:lvl>
+    <w:lvl w:ilvl="5" w:tplc="04130005" w:tentative="1">
+      <w:start w:val="1"/>
+      <w:numFmt w:val="bullet"/>
+      <w:lvlText w:val=""/>
+      <w:lvlJc w:val="left"/>
+      <w:pPr>
+        <w:ind w:left="4320" w:hanging="360"/>
+      </w:pPr>
+      <w:rPr>
+        <w:rFonts w:ascii="Wingdings" w:hAnsi="Wingdings" w:hint="default"/>
+      </w:rPr>
+    </w:lvl>
+    <w:lvl w:ilvl="6" w:tplc="04130001" w:tentative="1">
+      <w:start w:val="1"/>
+      <w:numFmt w:val="bullet"/>
+      <w:lvlText w:val=""/>
+      <w:lvlJc w:val="left"/>
+      <w:pPr>
+        <w:ind w:left="5040" w:hanging="360"/>
+      </w:pPr>
+      <w:rPr>
+        <w:rFonts w:ascii="Symbol" w:hAnsi="Symbol" w:hint="default"/>
+      </w:rPr>
+    </w:lvl>
+    <w:lvl w:ilvl="7" w:tplc="04130003" w:tentative="1">
+      <w:start w:val="1"/>
+      <w:numFmt w:val="bullet"/>
+      <w:lvlText w:val="o"/>
+      <w:lvlJc w:val="left"/>
+      <w:pPr>
+        <w:ind w:left="5760" w:hanging="360"/>
+      </w:pPr>
+      <w:rPr>
+        <w:rFonts w:ascii="Courier New" w:hAnsi="Courier New" w:cs="Courier New" w:hint="default"/>
+      </w:rPr>
+    </w:lvl>
+    <w:lvl w:ilvl="8" w:tplc="04130005" w:tentative="1">
+      <w:start w:val="1"/>
+      <w:numFmt w:val="bullet"/>
+      <w:lvlText w:val=""/>
+      <w:lvlJc w:val="left"/>
+      <w:pPr>
+        <w:ind w:left="6480" w:hanging="360"/>
+      </w:pPr>
+      <w:rPr>
+        <w:rFonts w:ascii="Wingdings" w:hAnsi="Wingdings" w:hint="default"/>
+      </w:rPr>
+    </w:lvl>
+  </w:abstractNum>
+  <w:abstractNum w:abstractNumId="5">
     <w:nsid w:val="69B81031"/>
     <w:multiLevelType w:val="hybridMultilevel"/>
     <w:tmpl w:val="9F0C2CF6"/>
@@ -1428,10 +2422,16 @@
     <w:abstractNumId w:val="1"/>
   </w:num>
   <w:num w:numId="3">
-    <w:abstractNumId w:val="3"/>
+    <w:abstractNumId w:val="5"/>
   </w:num>
   <w:num w:numId="4">
     <w:abstractNumId w:val="2"/>
+  </w:num>
+  <w:num w:numId="5">
+    <w:abstractNumId w:val="4"/>
+  </w:num>
+  <w:num w:numId="6">
+    <w:abstractNumId w:val="3"/>
   </w:num>
 </w:numbering>
 </file>

</xml_diff>